<commit_message>
Thêm mô hình ER vào báo cáo, tạo thư mục nộp bài
</commit_message>
<xml_diff>
--- a/Nhom10-baocao#01.docx
+++ b/Nhom10-baocao#01.docx
@@ -4898,25 +4898,7 @@
                 <w:b/>
                 <w:bCs/>
               </w:rPr>
-              <w:t xml:space="preserve"> </w:t>
-            </w:r>
-            <w:proofErr w:type="spellStart"/>
-            <w:r>
-              <w:rPr>
-                <w:rFonts w:ascii="Tahoma" w:hAnsi="Tahoma" w:cs="Tahoma"/>
-                <w:b/>
-                <w:bCs/>
-              </w:rPr>
-              <w:t>án</w:t>
-            </w:r>
-            <w:proofErr w:type="spellEnd"/>
-            <w:r>
-              <w:rPr>
-                <w:rFonts w:ascii="Tahoma" w:hAnsi="Tahoma" w:cs="Tahoma"/>
-                <w:b/>
-                <w:bCs/>
-              </w:rPr>
-              <w:t xml:space="preserve">  </w:t>
+              <w:t xml:space="preserve"> án  </w:t>
             </w:r>
             <w:r>
               <w:rPr>
@@ -5192,7 +5174,7 @@
         <w:t xml:space="preserve"> </w:t>
       </w:r>
       <w:bookmarkStart w:id="0" w:name="_Toc87035225"/>
-      <w:bookmarkStart w:id="1" w:name="_Toc87124652"/>
+      <w:bookmarkStart w:id="1" w:name="_Toc87136636"/>
       <w:proofErr w:type="spellStart"/>
       <w:r>
         <w:rPr>
@@ -5657,7 +5639,7 @@
         </w:rPr>
       </w:pPr>
       <w:bookmarkStart w:id="2" w:name="_Toc87035226"/>
-      <w:bookmarkStart w:id="3" w:name="_Toc87124653"/>
+      <w:bookmarkStart w:id="3" w:name="_Toc87136637"/>
       <w:proofErr w:type="spellStart"/>
       <w:r>
         <w:rPr>
@@ -5711,8 +5693,8 @@
           <w:b/>
           <w:bCs/>
           <w:noProof/>
-          <w:sz w:val="28"/>
-          <w:szCs w:val="28"/>
+          <w:sz w:val="32"/>
+          <w:szCs w:val="32"/>
         </w:rPr>
       </w:sdtEndPr>
       <w:sdtContent>
@@ -5758,42 +5740,43 @@
           <w:pPr>
             <w:pStyle w:val="TOC1"/>
             <w:rPr>
-              <w:rFonts w:eastAsiaTheme="minorEastAsia" w:cstheme="minorBidi"/>
-              <w:color w:val="17365D" w:themeColor="text2" w:themeShade="BF"/>
+              <w:rFonts w:asciiTheme="minorHAnsi" w:eastAsiaTheme="minorEastAsia" w:hAnsiTheme="minorHAnsi" w:cstheme="minorHAnsi"/>
+              <w:b w:val="0"/>
+              <w:bCs w:val="0"/>
+              <w:color w:val="auto"/>
             </w:rPr>
           </w:pPr>
           <w:r>
             <w:rPr>
+              <w:rFonts w:asciiTheme="minorHAnsi" w:hAnsiTheme="minorHAnsi" w:cstheme="minorHAnsi"/>
               <w:noProof w:val="0"/>
-              <w:color w:val="365F91" w:themeColor="accent1" w:themeShade="BF"/>
-              <w:sz w:val="32"/>
-              <w:szCs w:val="32"/>
+              <w:sz w:val="36"/>
+              <w:szCs w:val="36"/>
             </w:rPr>
             <w:fldChar w:fldCharType="begin"/>
           </w:r>
           <w:r>
             <w:rPr>
-              <w:color w:val="365F91" w:themeColor="accent1" w:themeShade="BF"/>
-              <w:sz w:val="32"/>
-              <w:szCs w:val="32"/>
+              <w:rFonts w:asciiTheme="minorHAnsi" w:hAnsiTheme="minorHAnsi" w:cstheme="minorHAnsi"/>
+              <w:sz w:val="36"/>
+              <w:szCs w:val="36"/>
             </w:rPr>
             <w:instrText xml:space="preserve"> TOC \o "1-3" \h \z \u </w:instrText>
           </w:r>
           <w:r>
             <w:rPr>
+              <w:rFonts w:asciiTheme="minorHAnsi" w:hAnsiTheme="minorHAnsi" w:cstheme="minorHAnsi"/>
               <w:noProof w:val="0"/>
-              <w:color w:val="365F91" w:themeColor="accent1" w:themeShade="BF"/>
-              <w:sz w:val="32"/>
-              <w:szCs w:val="32"/>
+              <w:sz w:val="36"/>
+              <w:szCs w:val="36"/>
             </w:rPr>
             <w:fldChar w:fldCharType="separate"/>
           </w:r>
-          <w:hyperlink w:anchor="_Toc87124652" w:history="1">
+          <w:hyperlink w:anchor="_Toc87136636" w:history="1">
             <w:r>
               <w:rPr>
                 <w:rStyle w:val="Hyperlink"/>
-                <w:rFonts w:ascii="Tahoma" w:hAnsi="Tahoma"/>
-                <w:color w:val="17365D" w:themeColor="text2" w:themeShade="BF"/>
+                <w:rFonts w:asciiTheme="minorHAnsi" w:hAnsiTheme="minorHAnsi" w:cstheme="minorHAnsi"/>
                 <w:sz w:val="28"/>
                 <w:szCs w:val="28"/>
               </w:rPr>
@@ -5801,16 +5784,17 @@
             </w:r>
             <w:r>
               <w:rPr>
-                <w:rFonts w:eastAsiaTheme="minorEastAsia" w:cstheme="minorBidi"/>
-                <w:color w:val="17365D" w:themeColor="text2" w:themeShade="BF"/>
+                <w:rFonts w:asciiTheme="minorHAnsi" w:eastAsiaTheme="minorEastAsia" w:hAnsiTheme="minorHAnsi" w:cstheme="minorHAnsi"/>
+                <w:b w:val="0"/>
+                <w:bCs w:val="0"/>
+                <w:color w:val="auto"/>
               </w:rPr>
               <w:tab/>
             </w:r>
             <w:r>
               <w:rPr>
                 <w:rStyle w:val="Hyperlink"/>
-                <w:rFonts w:ascii="Tahoma" w:hAnsi="Tahoma"/>
-                <w:color w:val="17365D" w:themeColor="text2" w:themeShade="BF"/>
+                <w:rFonts w:asciiTheme="minorHAnsi" w:hAnsiTheme="minorHAnsi" w:cstheme="minorHAnsi"/>
                 <w:sz w:val="28"/>
                 <w:szCs w:val="28"/>
               </w:rPr>
@@ -5818,8 +5802,8 @@
             </w:r>
             <w:r>
               <w:rPr>
+                <w:rFonts w:asciiTheme="minorHAnsi" w:hAnsiTheme="minorHAnsi" w:cstheme="minorHAnsi"/>
                 <w:webHidden/>
-                <w:color w:val="17365D" w:themeColor="text2" w:themeShade="BF"/>
                 <w:sz w:val="28"/>
                 <w:szCs w:val="28"/>
               </w:rPr>
@@ -5827,8 +5811,8 @@
             </w:r>
             <w:r>
               <w:rPr>
+                <w:rFonts w:asciiTheme="minorHAnsi" w:hAnsiTheme="minorHAnsi" w:cstheme="minorHAnsi"/>
                 <w:webHidden/>
-                <w:color w:val="17365D" w:themeColor="text2" w:themeShade="BF"/>
                 <w:sz w:val="28"/>
                 <w:szCs w:val="28"/>
               </w:rPr>
@@ -5836,25 +5820,25 @@
             </w:r>
             <w:r>
               <w:rPr>
+                <w:rFonts w:asciiTheme="minorHAnsi" w:hAnsiTheme="minorHAnsi" w:cstheme="minorHAnsi"/>
                 <w:webHidden/>
-                <w:color w:val="17365D" w:themeColor="text2" w:themeShade="BF"/>
                 <w:sz w:val="28"/>
                 <w:szCs w:val="28"/>
               </w:rPr>
-              <w:instrText xml:space="preserve"> PAGEREF _Toc87124652 \h </w:instrText>
-            </w:r>
-            <w:r>
-              <w:rPr>
+              <w:instrText xml:space="preserve"> PAGEREF _Toc87136636 \h </w:instrText>
+            </w:r>
+            <w:r>
+              <w:rPr>
+                <w:rFonts w:asciiTheme="minorHAnsi" w:hAnsiTheme="minorHAnsi" w:cstheme="minorHAnsi"/>
                 <w:webHidden/>
-                <w:color w:val="17365D" w:themeColor="text2" w:themeShade="BF"/>
                 <w:sz w:val="28"/>
                 <w:szCs w:val="28"/>
               </w:rPr>
             </w:r>
             <w:r>
               <w:rPr>
+                <w:rFonts w:asciiTheme="minorHAnsi" w:hAnsiTheme="minorHAnsi" w:cstheme="minorHAnsi"/>
                 <w:webHidden/>
-                <w:color w:val="17365D" w:themeColor="text2" w:themeShade="BF"/>
                 <w:sz w:val="28"/>
                 <w:szCs w:val="28"/>
               </w:rPr>
@@ -5862,8 +5846,8 @@
             </w:r>
             <w:r>
               <w:rPr>
+                <w:rFonts w:asciiTheme="minorHAnsi" w:hAnsiTheme="minorHAnsi" w:cstheme="minorHAnsi"/>
                 <w:webHidden/>
-                <w:color w:val="17365D" w:themeColor="text2" w:themeShade="BF"/>
                 <w:sz w:val="28"/>
                 <w:szCs w:val="28"/>
               </w:rPr>
@@ -5871,8 +5855,8 @@
             </w:r>
             <w:r>
               <w:rPr>
+                <w:rFonts w:asciiTheme="minorHAnsi" w:hAnsiTheme="minorHAnsi" w:cstheme="minorHAnsi"/>
                 <w:webHidden/>
-                <w:color w:val="17365D" w:themeColor="text2" w:themeShade="BF"/>
                 <w:sz w:val="28"/>
                 <w:szCs w:val="28"/>
               </w:rPr>
@@ -5884,16 +5868,17 @@
           <w:pPr>
             <w:pStyle w:val="TOC1"/>
             <w:rPr>
-              <w:rFonts w:eastAsiaTheme="minorEastAsia" w:cstheme="minorBidi"/>
+              <w:rFonts w:asciiTheme="minorHAnsi" w:eastAsiaTheme="minorEastAsia" w:hAnsiTheme="minorHAnsi" w:cstheme="minorHAnsi"/>
+              <w:b w:val="0"/>
+              <w:bCs w:val="0"/>
               <w:color w:val="auto"/>
             </w:rPr>
           </w:pPr>
-          <w:hyperlink w:anchor="_Toc87124653" w:history="1">
+          <w:hyperlink w:anchor="_Toc87136637" w:history="1">
             <w:r>
               <w:rPr>
                 <w:rStyle w:val="Hyperlink"/>
-                <w:rFonts w:ascii="Tahoma" w:hAnsi="Tahoma"/>
-                <w:color w:val="17365D" w:themeColor="text2" w:themeShade="BF"/>
+                <w:rFonts w:asciiTheme="minorHAnsi" w:hAnsiTheme="minorHAnsi" w:cstheme="minorHAnsi"/>
                 <w:sz w:val="28"/>
                 <w:szCs w:val="28"/>
               </w:rPr>
@@ -5901,16 +5886,17 @@
             </w:r>
             <w:r>
               <w:rPr>
-                <w:rFonts w:eastAsiaTheme="minorEastAsia" w:cstheme="minorBidi"/>
-                <w:color w:val="17365D" w:themeColor="text2" w:themeShade="BF"/>
+                <w:rFonts w:asciiTheme="minorHAnsi" w:eastAsiaTheme="minorEastAsia" w:hAnsiTheme="minorHAnsi" w:cstheme="minorHAnsi"/>
+                <w:b w:val="0"/>
+                <w:bCs w:val="0"/>
+                <w:color w:val="auto"/>
               </w:rPr>
               <w:tab/>
             </w:r>
             <w:r>
               <w:rPr>
                 <w:rStyle w:val="Hyperlink"/>
-                <w:rFonts w:ascii="Tahoma" w:hAnsi="Tahoma"/>
-                <w:color w:val="17365D" w:themeColor="text2" w:themeShade="BF"/>
+                <w:rFonts w:asciiTheme="minorHAnsi" w:hAnsiTheme="minorHAnsi" w:cstheme="minorHAnsi"/>
                 <w:sz w:val="28"/>
                 <w:szCs w:val="28"/>
               </w:rPr>
@@ -5918,8 +5904,8 @@
             </w:r>
             <w:r>
               <w:rPr>
+                <w:rFonts w:asciiTheme="minorHAnsi" w:hAnsiTheme="minorHAnsi" w:cstheme="minorHAnsi"/>
                 <w:webHidden/>
-                <w:color w:val="17365D" w:themeColor="text2" w:themeShade="BF"/>
                 <w:sz w:val="28"/>
                 <w:szCs w:val="28"/>
               </w:rPr>
@@ -5927,8 +5913,8 @@
             </w:r>
             <w:r>
               <w:rPr>
+                <w:rFonts w:asciiTheme="minorHAnsi" w:hAnsiTheme="minorHAnsi" w:cstheme="minorHAnsi"/>
                 <w:webHidden/>
-                <w:color w:val="17365D" w:themeColor="text2" w:themeShade="BF"/>
                 <w:sz w:val="28"/>
                 <w:szCs w:val="28"/>
               </w:rPr>
@@ -5936,25 +5922,25 @@
             </w:r>
             <w:r>
               <w:rPr>
+                <w:rFonts w:asciiTheme="minorHAnsi" w:hAnsiTheme="minorHAnsi" w:cstheme="minorHAnsi"/>
                 <w:webHidden/>
-                <w:color w:val="17365D" w:themeColor="text2" w:themeShade="BF"/>
                 <w:sz w:val="28"/>
                 <w:szCs w:val="28"/>
               </w:rPr>
-              <w:instrText xml:space="preserve"> PAGEREF _Toc87124653 \h </w:instrText>
-            </w:r>
-            <w:r>
-              <w:rPr>
+              <w:instrText xml:space="preserve"> PAGEREF _Toc87136637 \h </w:instrText>
+            </w:r>
+            <w:r>
+              <w:rPr>
+                <w:rFonts w:asciiTheme="minorHAnsi" w:hAnsiTheme="minorHAnsi" w:cstheme="minorHAnsi"/>
                 <w:webHidden/>
-                <w:color w:val="17365D" w:themeColor="text2" w:themeShade="BF"/>
                 <w:sz w:val="28"/>
                 <w:szCs w:val="28"/>
               </w:rPr>
             </w:r>
             <w:r>
               <w:rPr>
+                <w:rFonts w:asciiTheme="minorHAnsi" w:hAnsiTheme="minorHAnsi" w:cstheme="minorHAnsi"/>
                 <w:webHidden/>
-                <w:color w:val="17365D" w:themeColor="text2" w:themeShade="BF"/>
                 <w:sz w:val="28"/>
                 <w:szCs w:val="28"/>
               </w:rPr>
@@ -5962,8 +5948,8 @@
             </w:r>
             <w:r>
               <w:rPr>
+                <w:rFonts w:asciiTheme="minorHAnsi" w:hAnsiTheme="minorHAnsi" w:cstheme="minorHAnsi"/>
                 <w:webHidden/>
-                <w:color w:val="17365D" w:themeColor="text2" w:themeShade="BF"/>
                 <w:sz w:val="28"/>
                 <w:szCs w:val="28"/>
               </w:rPr>
@@ -5971,8 +5957,8 @@
             </w:r>
             <w:r>
               <w:rPr>
+                <w:rFonts w:asciiTheme="minorHAnsi" w:hAnsiTheme="minorHAnsi" w:cstheme="minorHAnsi"/>
                 <w:webHidden/>
-                <w:color w:val="17365D" w:themeColor="text2" w:themeShade="BF"/>
                 <w:sz w:val="28"/>
                 <w:szCs w:val="28"/>
               </w:rPr>
@@ -5984,15 +5970,17 @@
           <w:pPr>
             <w:pStyle w:val="TOC1"/>
             <w:rPr>
-              <w:rFonts w:eastAsiaTheme="minorEastAsia" w:cstheme="minorBidi"/>
-              <w:color w:val="365F91" w:themeColor="accent1" w:themeShade="BF"/>
+              <w:rFonts w:asciiTheme="minorHAnsi" w:eastAsiaTheme="minorEastAsia" w:hAnsiTheme="minorHAnsi" w:cstheme="minorHAnsi"/>
+              <w:b w:val="0"/>
+              <w:bCs w:val="0"/>
+              <w:color w:val="auto"/>
             </w:rPr>
           </w:pPr>
-          <w:hyperlink w:anchor="_Toc87124654" w:history="1">
+          <w:hyperlink w:anchor="_Toc87136638" w:history="1">
             <w:r>
               <w:rPr>
                 <w:rStyle w:val="Hyperlink"/>
-                <w:color w:val="365F91" w:themeColor="accent1" w:themeShade="BF"/>
+                <w:rFonts w:asciiTheme="minorHAnsi" w:hAnsiTheme="minorHAnsi" w:cstheme="minorHAnsi"/>
                 <w:sz w:val="28"/>
                 <w:szCs w:val="28"/>
               </w:rPr>
@@ -6000,15 +5988,17 @@
             </w:r>
             <w:r>
               <w:rPr>
-                <w:rFonts w:eastAsiaTheme="minorEastAsia" w:cstheme="minorBidi"/>
-                <w:color w:val="365F91" w:themeColor="accent1" w:themeShade="BF"/>
+                <w:rFonts w:asciiTheme="minorHAnsi" w:eastAsiaTheme="minorEastAsia" w:hAnsiTheme="minorHAnsi" w:cstheme="minorHAnsi"/>
+                <w:b w:val="0"/>
+                <w:bCs w:val="0"/>
+                <w:color w:val="auto"/>
               </w:rPr>
               <w:tab/>
             </w:r>
             <w:r>
               <w:rPr>
                 <w:rStyle w:val="Hyperlink"/>
-                <w:color w:val="365F91" w:themeColor="accent1" w:themeShade="BF"/>
+                <w:rFonts w:asciiTheme="minorHAnsi" w:hAnsiTheme="minorHAnsi" w:cstheme="minorHAnsi"/>
                 <w:sz w:val="28"/>
                 <w:szCs w:val="28"/>
               </w:rPr>
@@ -6016,8 +6006,8 @@
             </w:r>
             <w:r>
               <w:rPr>
+                <w:rFonts w:asciiTheme="minorHAnsi" w:hAnsiTheme="minorHAnsi" w:cstheme="minorHAnsi"/>
                 <w:webHidden/>
-                <w:color w:val="365F91" w:themeColor="accent1" w:themeShade="BF"/>
                 <w:sz w:val="28"/>
                 <w:szCs w:val="28"/>
               </w:rPr>
@@ -6025,8 +6015,8 @@
             </w:r>
             <w:r>
               <w:rPr>
+                <w:rFonts w:asciiTheme="minorHAnsi" w:hAnsiTheme="minorHAnsi" w:cstheme="minorHAnsi"/>
                 <w:webHidden/>
-                <w:color w:val="365F91" w:themeColor="accent1" w:themeShade="BF"/>
                 <w:sz w:val="28"/>
                 <w:szCs w:val="28"/>
               </w:rPr>
@@ -6034,25 +6024,25 @@
             </w:r>
             <w:r>
               <w:rPr>
+                <w:rFonts w:asciiTheme="minorHAnsi" w:hAnsiTheme="minorHAnsi" w:cstheme="minorHAnsi"/>
                 <w:webHidden/>
-                <w:color w:val="365F91" w:themeColor="accent1" w:themeShade="BF"/>
                 <w:sz w:val="28"/>
                 <w:szCs w:val="28"/>
               </w:rPr>
-              <w:instrText xml:space="preserve"> PAGEREF _Toc87124654 \h </w:instrText>
-            </w:r>
-            <w:r>
-              <w:rPr>
+              <w:instrText xml:space="preserve"> PAGEREF _Toc87136638 \h </w:instrText>
+            </w:r>
+            <w:r>
+              <w:rPr>
+                <w:rFonts w:asciiTheme="minorHAnsi" w:hAnsiTheme="minorHAnsi" w:cstheme="minorHAnsi"/>
                 <w:webHidden/>
-                <w:color w:val="365F91" w:themeColor="accent1" w:themeShade="BF"/>
                 <w:sz w:val="28"/>
                 <w:szCs w:val="28"/>
               </w:rPr>
             </w:r>
             <w:r>
               <w:rPr>
+                <w:rFonts w:asciiTheme="minorHAnsi" w:hAnsiTheme="minorHAnsi" w:cstheme="minorHAnsi"/>
                 <w:webHidden/>
-                <w:color w:val="365F91" w:themeColor="accent1" w:themeShade="BF"/>
                 <w:sz w:val="28"/>
                 <w:szCs w:val="28"/>
               </w:rPr>
@@ -6060,8 +6050,8 @@
             </w:r>
             <w:r>
               <w:rPr>
+                <w:rFonts w:asciiTheme="minorHAnsi" w:hAnsiTheme="minorHAnsi" w:cstheme="minorHAnsi"/>
                 <w:webHidden/>
-                <w:color w:val="365F91" w:themeColor="accent1" w:themeShade="BF"/>
                 <w:sz w:val="28"/>
                 <w:szCs w:val="28"/>
               </w:rPr>
@@ -6069,8 +6059,8 @@
             </w:r>
             <w:r>
               <w:rPr>
+                <w:rFonts w:asciiTheme="minorHAnsi" w:hAnsiTheme="minorHAnsi" w:cstheme="minorHAnsi"/>
                 <w:webHidden/>
-                <w:color w:val="365F91" w:themeColor="accent1" w:themeShade="BF"/>
                 <w:sz w:val="28"/>
                 <w:szCs w:val="28"/>
               </w:rPr>
@@ -6082,15 +6072,17 @@
           <w:pPr>
             <w:pStyle w:val="TOC1"/>
             <w:rPr>
-              <w:rFonts w:eastAsiaTheme="minorEastAsia" w:cstheme="minorBidi"/>
+              <w:rFonts w:asciiTheme="minorHAnsi" w:eastAsiaTheme="minorEastAsia" w:hAnsiTheme="minorHAnsi" w:cstheme="minorHAnsi"/>
+              <w:b w:val="0"/>
+              <w:bCs w:val="0"/>
               <w:color w:val="auto"/>
             </w:rPr>
           </w:pPr>
-          <w:hyperlink w:anchor="_Toc87124655" w:history="1">
+          <w:hyperlink w:anchor="_Toc87136639" w:history="1">
             <w:r>
               <w:rPr>
                 <w:rStyle w:val="Hyperlink"/>
-                <w:color w:val="365F91" w:themeColor="accent1" w:themeShade="BF"/>
+                <w:rFonts w:asciiTheme="minorHAnsi" w:hAnsiTheme="minorHAnsi" w:cstheme="minorHAnsi"/>
                 <w:sz w:val="28"/>
                 <w:szCs w:val="28"/>
               </w:rPr>
@@ -6098,77 +6090,190 @@
             </w:r>
             <w:r>
               <w:rPr>
-                <w:rFonts w:eastAsiaTheme="minorEastAsia" w:cstheme="minorBidi"/>
-                <w:color w:val="365F91" w:themeColor="accent1" w:themeShade="BF"/>
+                <w:rFonts w:asciiTheme="minorHAnsi" w:eastAsiaTheme="minorEastAsia" w:hAnsiTheme="minorHAnsi" w:cstheme="minorHAnsi"/>
+                <w:b w:val="0"/>
+                <w:bCs w:val="0"/>
+                <w:color w:val="auto"/>
               </w:rPr>
               <w:tab/>
             </w:r>
             <w:r>
               <w:rPr>
                 <w:rStyle w:val="Hyperlink"/>
-                <w:color w:val="365F91" w:themeColor="accent1" w:themeShade="BF"/>
+                <w:rFonts w:asciiTheme="minorHAnsi" w:hAnsiTheme="minorHAnsi" w:cstheme="minorHAnsi"/>
                 <w:sz w:val="28"/>
                 <w:szCs w:val="28"/>
               </w:rPr>
-              <w:t>Ràng buộc dữ liệu</w:t>
-            </w:r>
-            <w:r>
-              <w:rPr>
-                <w:webHidden/>
-                <w:color w:val="365F91" w:themeColor="accent1" w:themeShade="BF"/>
+              <w:t>Mô hình E</w:t>
+            </w:r>
+            <w:r>
+              <w:rPr>
+                <w:rStyle w:val="Hyperlink"/>
+                <w:rFonts w:asciiTheme="minorHAnsi" w:hAnsiTheme="minorHAnsi" w:cstheme="minorHAnsi"/>
                 <w:sz w:val="28"/>
                 <w:szCs w:val="28"/>
               </w:rPr>
-              <w:tab/>
-            </w:r>
-            <w:r>
-              <w:rPr>
+              <w:t>R</w:t>
+            </w:r>
+            <w:r>
+              <w:rPr>
+                <w:rFonts w:asciiTheme="minorHAnsi" w:hAnsiTheme="minorHAnsi" w:cstheme="minorHAnsi"/>
                 <w:webHidden/>
-                <w:color w:val="365F91" w:themeColor="accent1" w:themeShade="BF"/>
                 <w:sz w:val="28"/>
                 <w:szCs w:val="28"/>
               </w:rPr>
-              <w:fldChar w:fldCharType="begin"/>
-            </w:r>
-            <w:r>
-              <w:rPr>
+              <w:tab/>
+            </w:r>
+            <w:r>
+              <w:rPr>
+                <w:rFonts w:asciiTheme="minorHAnsi" w:hAnsiTheme="minorHAnsi" w:cstheme="minorHAnsi"/>
                 <w:webHidden/>
-                <w:color w:val="365F91" w:themeColor="accent1" w:themeShade="BF"/>
                 <w:sz w:val="28"/>
                 <w:szCs w:val="28"/>
               </w:rPr>
-              <w:instrText xml:space="preserve"> PAGEREF _Toc87124655 \h </w:instrText>
-            </w:r>
-            <w:r>
-              <w:rPr>
+              <w:fldChar w:fldCharType="begin"/>
+            </w:r>
+            <w:r>
+              <w:rPr>
+                <w:rFonts w:asciiTheme="minorHAnsi" w:hAnsiTheme="minorHAnsi" w:cstheme="minorHAnsi"/>
                 <w:webHidden/>
-                <w:color w:val="365F91" w:themeColor="accent1" w:themeShade="BF"/>
                 <w:sz w:val="28"/>
                 <w:szCs w:val="28"/>
               </w:rPr>
-            </w:r>
-            <w:r>
-              <w:rPr>
+              <w:instrText xml:space="preserve"> PAGEREF _Toc87136639 \h </w:instrText>
+            </w:r>
+            <w:r>
+              <w:rPr>
+                <w:rFonts w:asciiTheme="minorHAnsi" w:hAnsiTheme="minorHAnsi" w:cstheme="minorHAnsi"/>
                 <w:webHidden/>
-                <w:color w:val="365F91" w:themeColor="accent1" w:themeShade="BF"/>
                 <w:sz w:val="28"/>
                 <w:szCs w:val="28"/>
               </w:rPr>
-              <w:fldChar w:fldCharType="separate"/>
-            </w:r>
-            <w:r>
-              <w:rPr>
+            </w:r>
+            <w:r>
+              <w:rPr>
+                <w:rFonts w:asciiTheme="minorHAnsi" w:hAnsiTheme="minorHAnsi" w:cstheme="minorHAnsi"/>
                 <w:webHidden/>
-                <w:color w:val="365F91" w:themeColor="accent1" w:themeShade="BF"/>
                 <w:sz w:val="28"/>
                 <w:szCs w:val="28"/>
               </w:rPr>
+              <w:fldChar w:fldCharType="separate"/>
+            </w:r>
+            <w:r>
+              <w:rPr>
+                <w:rFonts w:asciiTheme="minorHAnsi" w:hAnsiTheme="minorHAnsi" w:cstheme="minorHAnsi"/>
+                <w:webHidden/>
+                <w:sz w:val="28"/>
+                <w:szCs w:val="28"/>
+              </w:rPr>
               <w:t>4</w:t>
             </w:r>
             <w:r>
               <w:rPr>
+                <w:rFonts w:asciiTheme="minorHAnsi" w:hAnsiTheme="minorHAnsi" w:cstheme="minorHAnsi"/>
                 <w:webHidden/>
-                <w:color w:val="365F91" w:themeColor="accent1" w:themeShade="BF"/>
+                <w:sz w:val="28"/>
+                <w:szCs w:val="28"/>
+              </w:rPr>
+              <w:fldChar w:fldCharType="end"/>
+            </w:r>
+          </w:hyperlink>
+        </w:p>
+        <w:p>
+          <w:pPr>
+            <w:pStyle w:val="TOC1"/>
+            <w:rPr>
+              <w:rFonts w:asciiTheme="minorHAnsi" w:eastAsiaTheme="minorEastAsia" w:hAnsiTheme="minorHAnsi" w:cstheme="minorHAnsi"/>
+              <w:b w:val="0"/>
+              <w:bCs w:val="0"/>
+              <w:color w:val="auto"/>
+            </w:rPr>
+          </w:pPr>
+          <w:hyperlink w:anchor="_Toc87136640" w:history="1">
+            <w:r>
+              <w:rPr>
+                <w:rStyle w:val="Hyperlink"/>
+                <w:rFonts w:asciiTheme="minorHAnsi" w:hAnsiTheme="minorHAnsi" w:cstheme="minorHAnsi"/>
+                <w:sz w:val="28"/>
+                <w:szCs w:val="28"/>
+              </w:rPr>
+              <w:t>III.</w:t>
+            </w:r>
+            <w:r>
+              <w:rPr>
+                <w:rFonts w:asciiTheme="minorHAnsi" w:eastAsiaTheme="minorEastAsia" w:hAnsiTheme="minorHAnsi" w:cstheme="minorHAnsi"/>
+                <w:b w:val="0"/>
+                <w:bCs w:val="0"/>
+                <w:color w:val="auto"/>
+              </w:rPr>
+              <w:tab/>
+            </w:r>
+            <w:r>
+              <w:rPr>
+                <w:rStyle w:val="Hyperlink"/>
+                <w:rFonts w:asciiTheme="minorHAnsi" w:hAnsiTheme="minorHAnsi" w:cstheme="minorHAnsi"/>
+                <w:sz w:val="28"/>
+                <w:szCs w:val="28"/>
+              </w:rPr>
+              <w:t>Ràng buộc dữ liệu</w:t>
+            </w:r>
+            <w:r>
+              <w:rPr>
+                <w:rFonts w:asciiTheme="minorHAnsi" w:hAnsiTheme="minorHAnsi" w:cstheme="minorHAnsi"/>
+                <w:webHidden/>
+                <w:sz w:val="28"/>
+                <w:szCs w:val="28"/>
+              </w:rPr>
+              <w:tab/>
+            </w:r>
+            <w:r>
+              <w:rPr>
+                <w:rFonts w:asciiTheme="minorHAnsi" w:hAnsiTheme="minorHAnsi" w:cstheme="minorHAnsi"/>
+                <w:webHidden/>
+                <w:sz w:val="28"/>
+                <w:szCs w:val="28"/>
+              </w:rPr>
+              <w:fldChar w:fldCharType="begin"/>
+            </w:r>
+            <w:r>
+              <w:rPr>
+                <w:rFonts w:asciiTheme="minorHAnsi" w:hAnsiTheme="minorHAnsi" w:cstheme="minorHAnsi"/>
+                <w:webHidden/>
+                <w:sz w:val="28"/>
+                <w:szCs w:val="28"/>
+              </w:rPr>
+              <w:instrText xml:space="preserve"> PAGEREF _Toc87136640 \h </w:instrText>
+            </w:r>
+            <w:r>
+              <w:rPr>
+                <w:rFonts w:asciiTheme="minorHAnsi" w:hAnsiTheme="minorHAnsi" w:cstheme="minorHAnsi"/>
+                <w:webHidden/>
+                <w:sz w:val="28"/>
+                <w:szCs w:val="28"/>
+              </w:rPr>
+            </w:r>
+            <w:r>
+              <w:rPr>
+                <w:rFonts w:asciiTheme="minorHAnsi" w:hAnsiTheme="minorHAnsi" w:cstheme="minorHAnsi"/>
+                <w:webHidden/>
+                <w:sz w:val="28"/>
+                <w:szCs w:val="28"/>
+              </w:rPr>
+              <w:fldChar w:fldCharType="separate"/>
+            </w:r>
+            <w:r>
+              <w:rPr>
+                <w:rFonts w:asciiTheme="minorHAnsi" w:hAnsiTheme="minorHAnsi" w:cstheme="minorHAnsi"/>
+                <w:webHidden/>
+                <w:sz w:val="28"/>
+                <w:szCs w:val="28"/>
+              </w:rPr>
+              <w:t>5</w:t>
+            </w:r>
+            <w:r>
+              <w:rPr>
+                <w:rFonts w:asciiTheme="minorHAnsi" w:hAnsiTheme="minorHAnsi" w:cstheme="minorHAnsi"/>
+                <w:webHidden/>
                 <w:sz w:val="28"/>
                 <w:szCs w:val="28"/>
               </w:rPr>
@@ -6184,13 +6289,13 @@
               <w:tab w:val="right" w:leader="dot" w:pos="9350"/>
             </w:tabs>
             <w:rPr>
-              <w:rFonts w:cstheme="minorBidi"/>
+              <w:rFonts w:cstheme="minorHAnsi"/>
               <w:noProof/>
               <w:sz w:val="24"/>
               <w:szCs w:val="24"/>
             </w:rPr>
           </w:pPr>
-          <w:hyperlink w:anchor="_Toc87124656" w:history="1">
+          <w:hyperlink w:anchor="_Toc87136641" w:history="1">
             <w:r>
               <w:rPr>
                 <w:rStyle w:val="Hyperlink"/>
@@ -6205,7 +6310,7 @@
             </w:r>
             <w:r>
               <w:rPr>
-                <w:rFonts w:cstheme="minorBidi"/>
+                <w:rFonts w:cstheme="minorHAnsi"/>
                 <w:noProof/>
                 <w:sz w:val="24"/>
                 <w:szCs w:val="24"/>
@@ -6226,6 +6331,7 @@
             </w:r>
             <w:r>
               <w:rPr>
+                <w:rFonts w:cstheme="minorHAnsi"/>
                 <w:noProof/>
                 <w:webHidden/>
                 <w:sz w:val="24"/>
@@ -6235,6 +6341,7 @@
             </w:r>
             <w:r>
               <w:rPr>
+                <w:rFonts w:cstheme="minorHAnsi"/>
                 <w:noProof/>
                 <w:webHidden/>
                 <w:sz w:val="24"/>
@@ -6244,15 +6351,17 @@
             </w:r>
             <w:r>
               <w:rPr>
+                <w:rFonts w:cstheme="minorHAnsi"/>
                 <w:noProof/>
                 <w:webHidden/>
                 <w:sz w:val="24"/>
                 <w:szCs w:val="24"/>
               </w:rPr>
-              <w:instrText xml:space="preserve"> PAGEREF _Toc87124656 \h </w:instrText>
-            </w:r>
-            <w:r>
-              <w:rPr>
+              <w:instrText xml:space="preserve"> PAGEREF _Toc87136641 \h </w:instrText>
+            </w:r>
+            <w:r>
+              <w:rPr>
+                <w:rFonts w:cstheme="minorHAnsi"/>
                 <w:noProof/>
                 <w:webHidden/>
                 <w:sz w:val="24"/>
@@ -6261,6 +6370,7 @@
             </w:r>
             <w:r>
               <w:rPr>
+                <w:rFonts w:cstheme="minorHAnsi"/>
                 <w:noProof/>
                 <w:webHidden/>
                 <w:sz w:val="24"/>
@@ -6270,15 +6380,17 @@
             </w:r>
             <w:r>
               <w:rPr>
+                <w:rFonts w:cstheme="minorHAnsi"/>
                 <w:noProof/>
                 <w:webHidden/>
                 <w:sz w:val="24"/>
                 <w:szCs w:val="24"/>
               </w:rPr>
-              <w:t>4</w:t>
-            </w:r>
-            <w:r>
-              <w:rPr>
+              <w:t>5</w:t>
+            </w:r>
+            <w:r>
+              <w:rPr>
+                <w:rFonts w:cstheme="minorHAnsi"/>
                 <w:noProof/>
                 <w:webHidden/>
                 <w:sz w:val="24"/>
@@ -6296,13 +6408,13 @@
               <w:tab w:val="right" w:leader="dot" w:pos="9350"/>
             </w:tabs>
             <w:rPr>
-              <w:rFonts w:cstheme="minorBidi"/>
+              <w:rFonts w:cstheme="minorHAnsi"/>
               <w:noProof/>
               <w:sz w:val="24"/>
               <w:szCs w:val="24"/>
             </w:rPr>
           </w:pPr>
-          <w:hyperlink w:anchor="_Toc87124657" w:history="1">
+          <w:hyperlink w:anchor="_Toc87136642" w:history="1">
             <w:r>
               <w:rPr>
                 <w:rStyle w:val="Hyperlink"/>
@@ -6317,7 +6429,7 @@
             </w:r>
             <w:r>
               <w:rPr>
-                <w:rFonts w:cstheme="minorBidi"/>
+                <w:rFonts w:cstheme="minorHAnsi"/>
                 <w:noProof/>
                 <w:sz w:val="24"/>
                 <w:szCs w:val="24"/>
@@ -6338,6 +6450,7 @@
             </w:r>
             <w:r>
               <w:rPr>
+                <w:rFonts w:cstheme="minorHAnsi"/>
                 <w:noProof/>
                 <w:webHidden/>
                 <w:sz w:val="24"/>
@@ -6347,6 +6460,7 @@
             </w:r>
             <w:r>
               <w:rPr>
+                <w:rFonts w:cstheme="minorHAnsi"/>
                 <w:noProof/>
                 <w:webHidden/>
                 <w:sz w:val="24"/>
@@ -6356,15 +6470,17 @@
             </w:r>
             <w:r>
               <w:rPr>
+                <w:rFonts w:cstheme="minorHAnsi"/>
                 <w:noProof/>
                 <w:webHidden/>
                 <w:sz w:val="24"/>
                 <w:szCs w:val="24"/>
               </w:rPr>
-              <w:instrText xml:space="preserve"> PAGEREF _Toc87124657 \h </w:instrText>
-            </w:r>
-            <w:r>
-              <w:rPr>
+              <w:instrText xml:space="preserve"> PAGEREF _Toc87136642 \h </w:instrText>
+            </w:r>
+            <w:r>
+              <w:rPr>
+                <w:rFonts w:cstheme="minorHAnsi"/>
                 <w:noProof/>
                 <w:webHidden/>
                 <w:sz w:val="24"/>
@@ -6373,6 +6489,7 @@
             </w:r>
             <w:r>
               <w:rPr>
+                <w:rFonts w:cstheme="minorHAnsi"/>
                 <w:noProof/>
                 <w:webHidden/>
                 <w:sz w:val="24"/>
@@ -6382,6 +6499,7 @@
             </w:r>
             <w:r>
               <w:rPr>
+                <w:rFonts w:cstheme="minorHAnsi"/>
                 <w:noProof/>
                 <w:webHidden/>
                 <w:sz w:val="24"/>
@@ -6391,6 +6509,7 @@
             </w:r>
             <w:r>
               <w:rPr>
+                <w:rFonts w:cstheme="minorHAnsi"/>
                 <w:noProof/>
                 <w:webHidden/>
                 <w:sz w:val="24"/>
@@ -6408,13 +6527,13 @@
               <w:tab w:val="right" w:leader="dot" w:pos="9350"/>
             </w:tabs>
             <w:rPr>
-              <w:rFonts w:cstheme="minorBidi"/>
+              <w:rFonts w:cstheme="minorHAnsi"/>
               <w:noProof/>
               <w:sz w:val="24"/>
               <w:szCs w:val="24"/>
             </w:rPr>
           </w:pPr>
-          <w:hyperlink w:anchor="_Toc87124658" w:history="1">
+          <w:hyperlink w:anchor="_Toc87136643" w:history="1">
             <w:r>
               <w:rPr>
                 <w:rStyle w:val="Hyperlink"/>
@@ -6429,7 +6548,7 @@
             </w:r>
             <w:r>
               <w:rPr>
-                <w:rFonts w:cstheme="minorBidi"/>
+                <w:rFonts w:cstheme="minorHAnsi"/>
                 <w:noProof/>
                 <w:sz w:val="24"/>
                 <w:szCs w:val="24"/>
@@ -6446,10 +6565,11 @@
                 <w:sz w:val="24"/>
                 <w:szCs w:val="24"/>
               </w:rPr>
-              <w:t>Loại tài khoản:</w:t>
-            </w:r>
-            <w:r>
-              <w:rPr>
+              <w:t>Loại tài khoản</w:t>
+            </w:r>
+            <w:r>
+              <w:rPr>
+                <w:rFonts w:cstheme="minorHAnsi"/>
                 <w:noProof/>
                 <w:webHidden/>
                 <w:sz w:val="24"/>
@@ -6459,6 +6579,7 @@
             </w:r>
             <w:r>
               <w:rPr>
+                <w:rFonts w:cstheme="minorHAnsi"/>
                 <w:noProof/>
                 <w:webHidden/>
                 <w:sz w:val="24"/>
@@ -6468,15 +6589,17 @@
             </w:r>
             <w:r>
               <w:rPr>
+                <w:rFonts w:cstheme="minorHAnsi"/>
                 <w:noProof/>
                 <w:webHidden/>
                 <w:sz w:val="24"/>
                 <w:szCs w:val="24"/>
               </w:rPr>
-              <w:instrText xml:space="preserve"> PAGEREF _Toc87124658 \h </w:instrText>
-            </w:r>
-            <w:r>
-              <w:rPr>
+              <w:instrText xml:space="preserve"> PAGEREF _Toc87136643 \h </w:instrText>
+            </w:r>
+            <w:r>
+              <w:rPr>
+                <w:rFonts w:cstheme="minorHAnsi"/>
                 <w:noProof/>
                 <w:webHidden/>
                 <w:sz w:val="24"/>
@@ -6485,6 +6608,7 @@
             </w:r>
             <w:r>
               <w:rPr>
+                <w:rFonts w:cstheme="minorHAnsi"/>
                 <w:noProof/>
                 <w:webHidden/>
                 <w:sz w:val="24"/>
@@ -6494,6 +6618,7 @@
             </w:r>
             <w:r>
               <w:rPr>
+                <w:rFonts w:cstheme="minorHAnsi"/>
                 <w:noProof/>
                 <w:webHidden/>
                 <w:sz w:val="24"/>
@@ -6503,6 +6628,7 @@
             </w:r>
             <w:r>
               <w:rPr>
+                <w:rFonts w:cstheme="minorHAnsi"/>
                 <w:noProof/>
                 <w:webHidden/>
                 <w:sz w:val="24"/>
@@ -6520,13 +6646,13 @@
               <w:tab w:val="right" w:leader="dot" w:pos="9350"/>
             </w:tabs>
             <w:rPr>
-              <w:rFonts w:cstheme="minorBidi"/>
+              <w:rFonts w:cstheme="minorHAnsi"/>
               <w:noProof/>
               <w:sz w:val="24"/>
               <w:szCs w:val="24"/>
             </w:rPr>
           </w:pPr>
-          <w:hyperlink w:anchor="_Toc87124659" w:history="1">
+          <w:hyperlink w:anchor="_Toc87136644" w:history="1">
             <w:r>
               <w:rPr>
                 <w:rStyle w:val="Hyperlink"/>
@@ -6541,7 +6667,7 @@
             </w:r>
             <w:r>
               <w:rPr>
-                <w:rFonts w:cstheme="minorBidi"/>
+                <w:rFonts w:cstheme="minorHAnsi"/>
                 <w:noProof/>
                 <w:sz w:val="24"/>
                 <w:szCs w:val="24"/>
@@ -6558,10 +6684,11 @@
                 <w:sz w:val="24"/>
                 <w:szCs w:val="24"/>
               </w:rPr>
-              <w:t>Phí sản phẩm:</w:t>
-            </w:r>
-            <w:r>
-              <w:rPr>
+              <w:t>Phí sản phẩm</w:t>
+            </w:r>
+            <w:r>
+              <w:rPr>
+                <w:rFonts w:cstheme="minorHAnsi"/>
                 <w:noProof/>
                 <w:webHidden/>
                 <w:sz w:val="24"/>
@@ -6571,6 +6698,7 @@
             </w:r>
             <w:r>
               <w:rPr>
+                <w:rFonts w:cstheme="minorHAnsi"/>
                 <w:noProof/>
                 <w:webHidden/>
                 <w:sz w:val="24"/>
@@ -6580,15 +6708,17 @@
             </w:r>
             <w:r>
               <w:rPr>
+                <w:rFonts w:cstheme="minorHAnsi"/>
                 <w:noProof/>
                 <w:webHidden/>
                 <w:sz w:val="24"/>
                 <w:szCs w:val="24"/>
               </w:rPr>
-              <w:instrText xml:space="preserve"> PAGEREF _Toc87124659 \h </w:instrText>
-            </w:r>
-            <w:r>
-              <w:rPr>
+              <w:instrText xml:space="preserve"> PAGEREF _Toc87136644 \h </w:instrText>
+            </w:r>
+            <w:r>
+              <w:rPr>
+                <w:rFonts w:cstheme="minorHAnsi"/>
                 <w:noProof/>
                 <w:webHidden/>
                 <w:sz w:val="24"/>
@@ -6597,6 +6727,7 @@
             </w:r>
             <w:r>
               <w:rPr>
+                <w:rFonts w:cstheme="minorHAnsi"/>
                 <w:noProof/>
                 <w:webHidden/>
                 <w:sz w:val="24"/>
@@ -6606,15 +6737,17 @@
             </w:r>
             <w:r>
               <w:rPr>
+                <w:rFonts w:cstheme="minorHAnsi"/>
                 <w:noProof/>
                 <w:webHidden/>
                 <w:sz w:val="24"/>
                 <w:szCs w:val="24"/>
               </w:rPr>
-              <w:t>5</w:t>
-            </w:r>
-            <w:r>
-              <w:rPr>
+              <w:t>6</w:t>
+            </w:r>
+            <w:r>
+              <w:rPr>
+                <w:rFonts w:cstheme="minorHAnsi"/>
                 <w:noProof/>
                 <w:webHidden/>
                 <w:sz w:val="24"/>
@@ -6628,31 +6761,35 @@
           <w:pPr>
             <w:pStyle w:val="TOC1"/>
             <w:rPr>
-              <w:rFonts w:eastAsiaTheme="minorEastAsia" w:cstheme="minorBidi"/>
-              <w:color w:val="365F91" w:themeColor="accent1" w:themeShade="BF"/>
+              <w:rFonts w:asciiTheme="minorHAnsi" w:eastAsiaTheme="minorEastAsia" w:hAnsiTheme="minorHAnsi" w:cstheme="minorHAnsi"/>
+              <w:b w:val="0"/>
+              <w:bCs w:val="0"/>
+              <w:color w:val="auto"/>
             </w:rPr>
           </w:pPr>
-          <w:hyperlink w:anchor="_Toc87124660" w:history="1">
+          <w:hyperlink w:anchor="_Toc87136645" w:history="1">
             <w:r>
               <w:rPr>
                 <w:rStyle w:val="Hyperlink"/>
-                <w:color w:val="365F91" w:themeColor="accent1" w:themeShade="BF"/>
+                <w:rFonts w:asciiTheme="minorHAnsi" w:hAnsiTheme="minorHAnsi" w:cstheme="minorHAnsi"/>
                 <w:sz w:val="28"/>
                 <w:szCs w:val="28"/>
               </w:rPr>
-              <w:t>III.</w:t>
-            </w:r>
-            <w:r>
-              <w:rPr>
-                <w:rFonts w:eastAsiaTheme="minorEastAsia" w:cstheme="minorBidi"/>
-                <w:color w:val="365F91" w:themeColor="accent1" w:themeShade="BF"/>
+              <w:t>IV.</w:t>
+            </w:r>
+            <w:r>
+              <w:rPr>
+                <w:rFonts w:asciiTheme="minorHAnsi" w:eastAsiaTheme="minorEastAsia" w:hAnsiTheme="minorHAnsi" w:cstheme="minorHAnsi"/>
+                <w:b w:val="0"/>
+                <w:bCs w:val="0"/>
+                <w:color w:val="auto"/>
               </w:rPr>
               <w:tab/>
             </w:r>
             <w:r>
               <w:rPr>
                 <w:rStyle w:val="Hyperlink"/>
-                <w:color w:val="365F91" w:themeColor="accent1" w:themeShade="BF"/>
+                <w:rFonts w:asciiTheme="minorHAnsi" w:hAnsiTheme="minorHAnsi" w:cstheme="minorHAnsi"/>
                 <w:sz w:val="28"/>
                 <w:szCs w:val="28"/>
               </w:rPr>
@@ -6660,8 +6797,8 @@
             </w:r>
             <w:r>
               <w:rPr>
+                <w:rFonts w:asciiTheme="minorHAnsi" w:hAnsiTheme="minorHAnsi" w:cstheme="minorHAnsi"/>
                 <w:webHidden/>
-                <w:color w:val="365F91" w:themeColor="accent1" w:themeShade="BF"/>
                 <w:sz w:val="28"/>
                 <w:szCs w:val="28"/>
               </w:rPr>
@@ -6669,8 +6806,8 @@
             </w:r>
             <w:r>
               <w:rPr>
+                <w:rFonts w:asciiTheme="minorHAnsi" w:hAnsiTheme="minorHAnsi" w:cstheme="minorHAnsi"/>
                 <w:webHidden/>
-                <w:color w:val="365F91" w:themeColor="accent1" w:themeShade="BF"/>
                 <w:sz w:val="28"/>
                 <w:szCs w:val="28"/>
               </w:rPr>
@@ -6678,25 +6815,25 @@
             </w:r>
             <w:r>
               <w:rPr>
+                <w:rFonts w:asciiTheme="minorHAnsi" w:hAnsiTheme="minorHAnsi" w:cstheme="minorHAnsi"/>
                 <w:webHidden/>
-                <w:color w:val="365F91" w:themeColor="accent1" w:themeShade="BF"/>
                 <w:sz w:val="28"/>
                 <w:szCs w:val="28"/>
               </w:rPr>
-              <w:instrText xml:space="preserve"> PAGEREF _Toc87124660 \h </w:instrText>
-            </w:r>
-            <w:r>
-              <w:rPr>
+              <w:instrText xml:space="preserve"> PAGEREF _Toc87136645 \h </w:instrText>
+            </w:r>
+            <w:r>
+              <w:rPr>
+                <w:rFonts w:asciiTheme="minorHAnsi" w:hAnsiTheme="minorHAnsi" w:cstheme="minorHAnsi"/>
                 <w:webHidden/>
-                <w:color w:val="365F91" w:themeColor="accent1" w:themeShade="BF"/>
                 <w:sz w:val="28"/>
                 <w:szCs w:val="28"/>
               </w:rPr>
             </w:r>
             <w:r>
               <w:rPr>
+                <w:rFonts w:asciiTheme="minorHAnsi" w:hAnsiTheme="minorHAnsi" w:cstheme="minorHAnsi"/>
                 <w:webHidden/>
-                <w:color w:val="365F91" w:themeColor="accent1" w:themeShade="BF"/>
                 <w:sz w:val="28"/>
                 <w:szCs w:val="28"/>
               </w:rPr>
@@ -6704,17 +6841,17 @@
             </w:r>
             <w:r>
               <w:rPr>
+                <w:rFonts w:asciiTheme="minorHAnsi" w:hAnsiTheme="minorHAnsi" w:cstheme="minorHAnsi"/>
                 <w:webHidden/>
-                <w:color w:val="365F91" w:themeColor="accent1" w:themeShade="BF"/>
                 <w:sz w:val="28"/>
                 <w:szCs w:val="28"/>
               </w:rPr>
-              <w:t>5</w:t>
-            </w:r>
-            <w:r>
-              <w:rPr>
+              <w:t>7</w:t>
+            </w:r>
+            <w:r>
+              <w:rPr>
+                <w:rFonts w:asciiTheme="minorHAnsi" w:hAnsiTheme="minorHAnsi" w:cstheme="minorHAnsi"/>
                 <w:webHidden/>
-                <w:color w:val="365F91" w:themeColor="accent1" w:themeShade="BF"/>
                 <w:sz w:val="28"/>
                 <w:szCs w:val="28"/>
               </w:rPr>
@@ -6726,16 +6863,16 @@
           <w:pPr>
             <w:rPr>
               <w:rFonts w:asciiTheme="minorHAnsi" w:hAnsiTheme="minorHAnsi" w:cstheme="minorHAnsi"/>
-              <w:sz w:val="28"/>
-              <w:szCs w:val="28"/>
+              <w:sz w:val="32"/>
+              <w:szCs w:val="32"/>
             </w:rPr>
           </w:pPr>
           <w:r>
             <w:rPr>
               <w:rFonts w:asciiTheme="minorHAnsi" w:hAnsiTheme="minorHAnsi" w:cstheme="minorHAnsi"/>
               <w:noProof/>
-              <w:sz w:val="32"/>
-              <w:szCs w:val="32"/>
+              <w:sz w:val="36"/>
+              <w:szCs w:val="36"/>
             </w:rPr>
             <w:fldChar w:fldCharType="end"/>
           </w:r>
@@ -6782,7 +6919,7 @@
           <w:szCs w:val="28"/>
         </w:rPr>
       </w:pPr>
-      <w:bookmarkStart w:id="4" w:name="_Toc87124654"/>
+      <w:bookmarkStart w:id="4" w:name="_Toc87136638"/>
       <w:proofErr w:type="spellStart"/>
       <w:r>
         <w:rPr>
@@ -16914,13 +17051,127 @@
     </w:p>
     <w:p>
       <w:pPr>
+        <w:pStyle w:val="ListParagraph"/>
+        <w:numPr>
+          <w:ilvl w:val="0"/>
+          <w:numId w:val="6"/>
+        </w:numPr>
         <w:spacing w:after="0"/>
-        <w:rPr>
-          <w:rFonts w:asciiTheme="minorHAnsi" w:hAnsiTheme="minorHAnsi" w:cstheme="minorHAnsi"/>
-          <w:sz w:val="24"/>
-          <w:szCs w:val="24"/>
+        <w:outlineLvl w:val="0"/>
+        <w:rPr>
+          <w:rFonts w:asciiTheme="majorHAnsi" w:hAnsiTheme="majorHAnsi" w:cs="Tahoma"/>
+          <w:b/>
+          <w:bCs/>
+          <w:color w:val="365F91" w:themeColor="accent1" w:themeShade="BF"/>
+          <w:sz w:val="28"/>
+          <w:szCs w:val="28"/>
         </w:rPr>
       </w:pPr>
+      <w:bookmarkStart w:id="5" w:name="_Toc87136639"/>
+      <w:proofErr w:type="spellStart"/>
+      <w:r>
+        <w:rPr>
+          <w:rFonts w:asciiTheme="majorHAnsi" w:hAnsiTheme="majorHAnsi" w:cs="Tahoma"/>
+          <w:b/>
+          <w:bCs/>
+          <w:color w:val="365F91" w:themeColor="accent1" w:themeShade="BF"/>
+          <w:sz w:val="28"/>
+          <w:szCs w:val="28"/>
+        </w:rPr>
+        <w:t>Mô</w:t>
+      </w:r>
+      <w:proofErr w:type="spellEnd"/>
+      <w:r>
+        <w:rPr>
+          <w:rFonts w:asciiTheme="majorHAnsi" w:hAnsiTheme="majorHAnsi" w:cs="Tahoma"/>
+          <w:b/>
+          <w:bCs/>
+          <w:color w:val="365F91" w:themeColor="accent1" w:themeShade="BF"/>
+          <w:sz w:val="28"/>
+          <w:szCs w:val="28"/>
+        </w:rPr>
+        <w:t xml:space="preserve"> </w:t>
+      </w:r>
+      <w:proofErr w:type="spellStart"/>
+      <w:r>
+        <w:rPr>
+          <w:rFonts w:asciiTheme="majorHAnsi" w:hAnsiTheme="majorHAnsi" w:cs="Tahoma"/>
+          <w:b/>
+          <w:bCs/>
+          <w:color w:val="365F91" w:themeColor="accent1" w:themeShade="BF"/>
+          <w:sz w:val="28"/>
+          <w:szCs w:val="28"/>
+        </w:rPr>
+        <w:t>hình</w:t>
+      </w:r>
+      <w:proofErr w:type="spellEnd"/>
+      <w:r>
+        <w:rPr>
+          <w:rFonts w:asciiTheme="majorHAnsi" w:hAnsiTheme="majorHAnsi" w:cs="Tahoma"/>
+          <w:b/>
+          <w:bCs/>
+          <w:color w:val="365F91" w:themeColor="accent1" w:themeShade="BF"/>
+          <w:sz w:val="28"/>
+          <w:szCs w:val="28"/>
+        </w:rPr>
+        <w:t xml:space="preserve"> ER</w:t>
+      </w:r>
+      <w:bookmarkEnd w:id="5"/>
+    </w:p>
+    <w:p>
+      <w:r>
+        <w:rPr>
+          <w:noProof/>
+        </w:rPr>
+        <w:drawing>
+          <wp:inline distT="0" distB="0" distL="0" distR="0" wp14:anchorId="7B6DF937" wp14:editId="50095426">
+            <wp:extent cx="6714976" cy="4001985"/>
+            <wp:effectExtent l="0" t="0" r="0" b="0"/>
+            <wp:docPr id="1" name="Picture 1"/>
+            <wp:cNvGraphicFramePr>
+              <a:graphicFrameLocks xmlns:a="http://schemas.openxmlformats.org/drawingml/2006/main" noChangeAspect="1"/>
+            </wp:cNvGraphicFramePr>
+            <a:graphic xmlns:a="http://schemas.openxmlformats.org/drawingml/2006/main">
+              <a:graphicData uri="http://schemas.openxmlformats.org/drawingml/2006/picture">
+                <pic:pic xmlns:pic="http://schemas.openxmlformats.org/drawingml/2006/picture">
+                  <pic:nvPicPr>
+                    <pic:cNvPr id="0" name="Picture 1"/>
+                    <pic:cNvPicPr>
+                      <a:picLocks noChangeAspect="1" noChangeArrowheads="1"/>
+                    </pic:cNvPicPr>
+                  </pic:nvPicPr>
+                  <pic:blipFill>
+                    <a:blip r:embed="rId10" cstate="print">
+                      <a:extLst>
+                        <a:ext uri="{28A0092B-C50C-407E-A947-70E740481C1C}">
+                          <a14:useLocalDpi xmlns:a14="http://schemas.microsoft.com/office/drawing/2010/main" val="0"/>
+                        </a:ext>
+                      </a:extLst>
+                    </a:blip>
+                    <a:srcRect/>
+                    <a:stretch>
+                      <a:fillRect/>
+                    </a:stretch>
+                  </pic:blipFill>
+                  <pic:spPr bwMode="auto">
+                    <a:xfrm>
+                      <a:off x="0" y="0"/>
+                      <a:ext cx="6727526" cy="4009464"/>
+                    </a:xfrm>
+                    <a:prstGeom prst="rect">
+                      <a:avLst/>
+                    </a:prstGeom>
+                    <a:noFill/>
+                    <a:ln>
+                      <a:noFill/>
+                    </a:ln>
+                  </pic:spPr>
+                </pic:pic>
+              </a:graphicData>
+            </a:graphic>
+          </wp:inline>
+        </w:drawing>
+      </w:r>
     </w:p>
     <w:p>
       <w:pPr>
@@ -16940,7 +17191,7 @@
           <w:szCs w:val="28"/>
         </w:rPr>
       </w:pPr>
-      <w:bookmarkStart w:id="5" w:name="_Toc87124655"/>
+      <w:bookmarkStart w:id="6" w:name="_Toc87136640"/>
       <w:proofErr w:type="spellStart"/>
       <w:r>
         <w:rPr>
@@ -16951,6 +17202,7 @@
           <w:sz w:val="28"/>
           <w:szCs w:val="28"/>
         </w:rPr>
+        <w:lastRenderedPageBreak/>
         <w:t>Ràng</w:t>
       </w:r>
       <w:proofErr w:type="spellEnd"/>
@@ -17025,7 +17277,7 @@
         </w:rPr>
         <w:t>liệu</w:t>
       </w:r>
-      <w:bookmarkEnd w:id="5"/>
+      <w:bookmarkEnd w:id="6"/>
       <w:proofErr w:type="spellEnd"/>
       <w:r>
         <w:rPr>
@@ -17056,7 +17308,7 @@
           <w:szCs w:val="24"/>
         </w:rPr>
       </w:pPr>
-      <w:bookmarkStart w:id="6" w:name="_Toc87124656"/>
+      <w:bookmarkStart w:id="7" w:name="_Toc87136641"/>
       <w:proofErr w:type="spellStart"/>
       <w:r>
         <w:rPr>
@@ -17134,7 +17386,7 @@
         </w:rPr>
         <w:t>dùng</w:t>
       </w:r>
-      <w:bookmarkEnd w:id="6"/>
+      <w:bookmarkEnd w:id="7"/>
       <w:proofErr w:type="spellEnd"/>
     </w:p>
     <w:p>
@@ -19353,7 +19605,6 @@
                 <w:sz w:val="24"/>
                 <w:szCs w:val="24"/>
               </w:rPr>
-              <w:lastRenderedPageBreak/>
               <w:t>NhanVien</w:t>
             </w:r>
             <w:proofErr w:type="spellEnd"/>
@@ -19610,7 +19861,7 @@
           <w:szCs w:val="26"/>
         </w:rPr>
       </w:pPr>
-      <w:bookmarkStart w:id="7" w:name="_Toc87124657"/>
+      <w:bookmarkStart w:id="8" w:name="_Toc87136642"/>
       <w:proofErr w:type="spellStart"/>
       <w:r>
         <w:rPr>
@@ -19710,7 +19961,7 @@
         </w:rPr>
         <w:t>hàng</w:t>
       </w:r>
-      <w:bookmarkEnd w:id="7"/>
+      <w:bookmarkEnd w:id="8"/>
       <w:proofErr w:type="spellEnd"/>
     </w:p>
     <w:p>
@@ -20607,7 +20858,7 @@
           <w:szCs w:val="26"/>
         </w:rPr>
       </w:pPr>
-      <w:bookmarkStart w:id="8" w:name="_Toc87124658"/>
+      <w:bookmarkStart w:id="9" w:name="_Toc87136643"/>
       <w:proofErr w:type="spellStart"/>
       <w:r>
         <w:rPr>
@@ -20673,28 +20924,8 @@
         </w:rPr>
         <w:t>khoản</w:t>
       </w:r>
-      <w:proofErr w:type="spellEnd"/>
-      <w:r>
-        <w:rPr>
-          <w:rFonts w:asciiTheme="minorHAnsi" w:hAnsiTheme="minorHAnsi" w:cstheme="minorHAnsi"/>
-          <w:b/>
-          <w:bCs/>
-          <w:sz w:val="26"/>
-          <w:szCs w:val="26"/>
-        </w:rPr>
-        <w:t>:</w:t>
-      </w:r>
-      <w:bookmarkEnd w:id="8"/>
-      <w:r>
-        <w:rPr>
-          <w:rFonts w:asciiTheme="minorHAnsi" w:hAnsiTheme="minorHAnsi" w:cstheme="minorHAnsi"/>
-          <w:b/>
-          <w:bCs/>
-          <w:sz w:val="26"/>
-          <w:szCs w:val="26"/>
-        </w:rPr>
-        <w:t xml:space="preserve"> </w:t>
-      </w:r>
+      <w:bookmarkEnd w:id="9"/>
+      <w:proofErr w:type="spellEnd"/>
     </w:p>
     <w:p>
       <w:pPr>
@@ -21191,6 +21422,18 @@
         <w:t>TaiKhoan</w:t>
       </w:r>
       <w:proofErr w:type="spellEnd"/>
+    </w:p>
+    <w:p>
+      <w:pPr>
+        <w:pStyle w:val="ListParagraph"/>
+        <w:spacing w:after="0"/>
+        <w:ind w:left="721"/>
+        <w:rPr>
+          <w:rFonts w:asciiTheme="minorHAnsi" w:hAnsiTheme="minorHAnsi" w:cstheme="minorHAnsi"/>
+          <w:sz w:val="24"/>
+          <w:szCs w:val="24"/>
+        </w:rPr>
+      </w:pPr>
     </w:p>
     <w:p>
       <w:pPr>
@@ -21221,7 +21464,7 @@
           <w:szCs w:val="26"/>
         </w:rPr>
       </w:pPr>
-      <w:bookmarkStart w:id="9" w:name="_Toc87124659"/>
+      <w:bookmarkStart w:id="10" w:name="_Toc87136644"/>
       <w:proofErr w:type="spellStart"/>
       <w:r>
         <w:rPr>
@@ -21231,6 +21474,7 @@
           <w:sz w:val="26"/>
           <w:szCs w:val="26"/>
         </w:rPr>
+        <w:lastRenderedPageBreak/>
         <w:t>Phí</w:t>
       </w:r>
       <w:proofErr w:type="spellEnd"/>
@@ -21277,28 +21521,8 @@
         </w:rPr>
         <w:t>phẩm</w:t>
       </w:r>
-      <w:proofErr w:type="spellEnd"/>
-      <w:r>
-        <w:rPr>
-          <w:rFonts w:asciiTheme="minorHAnsi" w:hAnsiTheme="minorHAnsi" w:cstheme="minorHAnsi"/>
-          <w:b/>
-          <w:bCs/>
-          <w:sz w:val="26"/>
-          <w:szCs w:val="26"/>
-        </w:rPr>
-        <w:t>:</w:t>
-      </w:r>
-      <w:bookmarkEnd w:id="9"/>
-      <w:r>
-        <w:rPr>
-          <w:rFonts w:asciiTheme="minorHAnsi" w:hAnsiTheme="minorHAnsi" w:cstheme="minorHAnsi"/>
-          <w:b/>
-          <w:bCs/>
-          <w:sz w:val="26"/>
-          <w:szCs w:val="26"/>
-        </w:rPr>
-        <w:t xml:space="preserve"> </w:t>
-      </w:r>
+      <w:bookmarkEnd w:id="10"/>
+      <w:proofErr w:type="spellEnd"/>
     </w:p>
     <w:p>
       <w:pPr>
@@ -22231,6 +22455,29 @@
     </w:p>
     <w:p>
       <w:pPr>
+        <w:rPr>
+          <w:rFonts w:asciiTheme="majorHAnsi" w:hAnsiTheme="majorHAnsi" w:cs="Tahoma"/>
+          <w:b/>
+          <w:bCs/>
+          <w:color w:val="365F91" w:themeColor="accent1" w:themeShade="BF"/>
+          <w:sz w:val="28"/>
+          <w:szCs w:val="28"/>
+        </w:rPr>
+      </w:pPr>
+      <w:r>
+        <w:rPr>
+          <w:rFonts w:asciiTheme="majorHAnsi" w:hAnsiTheme="majorHAnsi" w:cs="Tahoma"/>
+          <w:b/>
+          <w:bCs/>
+          <w:color w:val="365F91" w:themeColor="accent1" w:themeShade="BF"/>
+          <w:sz w:val="28"/>
+          <w:szCs w:val="28"/>
+        </w:rPr>
+        <w:br w:type="page"/>
+      </w:r>
+    </w:p>
+    <w:p>
+      <w:pPr>
         <w:pStyle w:val="ListParagraph"/>
         <w:numPr>
           <w:ilvl w:val="0"/>
@@ -22247,7 +22494,7 @@
           <w:szCs w:val="28"/>
         </w:rPr>
       </w:pPr>
-      <w:bookmarkStart w:id="10" w:name="_Toc87124660"/>
+      <w:bookmarkStart w:id="11" w:name="_Toc87136645"/>
       <w:proofErr w:type="spellStart"/>
       <w:r>
         <w:rPr>
@@ -22258,6 +22505,7 @@
           <w:sz w:val="28"/>
           <w:szCs w:val="28"/>
         </w:rPr>
+        <w:lastRenderedPageBreak/>
         <w:t>Phân</w:t>
       </w:r>
       <w:proofErr w:type="spellEnd"/>
@@ -22332,7 +22580,7 @@
         </w:rPr>
         <w:t>dùng</w:t>
       </w:r>
-      <w:bookmarkEnd w:id="10"/>
+      <w:bookmarkEnd w:id="11"/>
       <w:proofErr w:type="spellEnd"/>
       <w:r>
         <w:rPr>
@@ -22349,7 +22597,7 @@
     <w:tbl>
       <w:tblPr>
         <w:tblStyle w:val="TableGrid"/>
-        <w:tblW w:w="10584" w:type="dxa"/>
+        <w:tblW w:w="10512" w:type="dxa"/>
         <w:tblLayout w:type="fixed"/>
         <w:tblLook w:val="04A0" w:firstRow="1" w:lastRow="0" w:firstColumn="1" w:lastColumn="0" w:noHBand="0" w:noVBand="1"/>
       </w:tblPr>
@@ -22358,7 +22606,7 @@
         <w:gridCol w:w="1872"/>
         <w:gridCol w:w="1872"/>
         <w:gridCol w:w="1872"/>
-        <w:gridCol w:w="1944"/>
+        <w:gridCol w:w="1872"/>
         <w:gridCol w:w="1440"/>
       </w:tblGrid>
       <w:tr>
@@ -22635,7 +22883,7 @@
         </w:tc>
         <w:tc>
           <w:tcPr>
-            <w:tcW w:w="1944" w:type="dxa"/>
+            <w:tcW w:w="1872" w:type="dxa"/>
             <w:shd w:val="clear" w:color="auto" w:fill="17365D" w:themeFill="text2" w:themeFillShade="BF"/>
             <w:vAlign w:val="center"/>
           </w:tcPr>
@@ -23184,7 +23432,7 @@
         </w:tc>
         <w:tc>
           <w:tcPr>
-            <w:tcW w:w="1944" w:type="dxa"/>
+            <w:tcW w:w="1872" w:type="dxa"/>
             <w:vAlign w:val="center"/>
           </w:tcPr>
           <w:p>
@@ -23504,7 +23752,6 @@
                 <w:sz w:val="24"/>
                 <w:szCs w:val="24"/>
               </w:rPr>
-              <w:lastRenderedPageBreak/>
               <w:t>DOITAC</w:t>
             </w:r>
           </w:p>
@@ -23719,7 +23966,7 @@
         </w:tc>
         <w:tc>
           <w:tcPr>
-            <w:tcW w:w="1944" w:type="dxa"/>
+            <w:tcW w:w="1872" w:type="dxa"/>
             <w:vAlign w:val="center"/>
           </w:tcPr>
           <w:p>
@@ -23912,7 +24159,7 @@
         </w:tc>
         <w:tc>
           <w:tcPr>
-            <w:tcW w:w="1944" w:type="dxa"/>
+            <w:tcW w:w="1872" w:type="dxa"/>
             <w:vAlign w:val="center"/>
           </w:tcPr>
           <w:p>
@@ -24004,7 +24251,7 @@
                 <w:sz w:val="24"/>
                 <w:szCs w:val="24"/>
               </w:rPr>
-              <w:t xml:space="preserve">, </w:t>
+              <w:t xml:space="preserve"> </w:t>
             </w:r>
             <w:proofErr w:type="spellStart"/>
             <w:r>
@@ -24298,7 +24545,7 @@
         </w:tc>
         <w:tc>
           <w:tcPr>
-            <w:tcW w:w="1944" w:type="dxa"/>
+            <w:tcW w:w="1872" w:type="dxa"/>
             <w:vAlign w:val="center"/>
           </w:tcPr>
           <w:p>
@@ -24615,7 +24862,7 @@
         </w:tc>
         <w:tc>
           <w:tcPr>
-            <w:tcW w:w="1944" w:type="dxa"/>
+            <w:tcW w:w="1872" w:type="dxa"/>
             <w:vAlign w:val="center"/>
           </w:tcPr>
           <w:p>
@@ -25001,7 +25248,7 @@
         </w:tc>
         <w:tc>
           <w:tcPr>
-            <w:tcW w:w="1944" w:type="dxa"/>
+            <w:tcW w:w="1872" w:type="dxa"/>
             <w:vAlign w:val="center"/>
           </w:tcPr>
           <w:p>
@@ -25080,6 +25327,7 @@
                 <w:sz w:val="24"/>
                 <w:szCs w:val="24"/>
               </w:rPr>
+              <w:lastRenderedPageBreak/>
               <w:t>CHITIETDONHANG</w:t>
             </w:r>
           </w:p>
@@ -25290,7 +25538,7 @@
         </w:tc>
         <w:tc>
           <w:tcPr>
-            <w:tcW w:w="1944" w:type="dxa"/>
+            <w:tcW w:w="1872" w:type="dxa"/>
             <w:vAlign w:val="center"/>
           </w:tcPr>
           <w:p>
@@ -25595,7 +25843,7 @@
         </w:tc>
         <w:tc>
           <w:tcPr>
-            <w:tcW w:w="1944" w:type="dxa"/>
+            <w:tcW w:w="1872" w:type="dxa"/>
             <w:vAlign w:val="center"/>
           </w:tcPr>
           <w:p>
@@ -25674,7 +25922,6 @@
                 <w:sz w:val="24"/>
                 <w:szCs w:val="24"/>
               </w:rPr>
-              <w:lastRenderedPageBreak/>
               <w:t>TAIXE</w:t>
             </w:r>
           </w:p>
@@ -25793,7 +26040,7 @@
         </w:tc>
         <w:tc>
           <w:tcPr>
-            <w:tcW w:w="1944" w:type="dxa"/>
+            <w:tcW w:w="1872" w:type="dxa"/>
             <w:vAlign w:val="center"/>
           </w:tcPr>
           <w:p>
@@ -25953,7 +26200,7 @@
         </w:tc>
         <w:tc>
           <w:tcPr>
-            <w:tcW w:w="1944" w:type="dxa"/>
+            <w:tcW w:w="1872" w:type="dxa"/>
             <w:vAlign w:val="center"/>
           </w:tcPr>
           <w:p>
@@ -26251,7 +26498,7 @@
         </w:tc>
         <w:tc>
           <w:tcPr>
-            <w:tcW w:w="1944" w:type="dxa"/>
+            <w:tcW w:w="1872" w:type="dxa"/>
             <w:vAlign w:val="center"/>
           </w:tcPr>
           <w:p>
@@ -26462,9 +26709,9 @@
       </w:pPr>
     </w:p>
     <w:sectPr>
-      <w:headerReference w:type="default" r:id="rId10"/>
-      <w:footerReference w:type="default" r:id="rId11"/>
-      <w:footerReference w:type="first" r:id="rId12"/>
+      <w:headerReference w:type="default" r:id="rId11"/>
+      <w:footerReference w:type="default" r:id="rId12"/>
+      <w:footerReference w:type="first" r:id="rId13"/>
       <w:pgSz w:w="12240" w:h="15840"/>
       <w:pgMar w:top="1440" w:right="1440" w:bottom="1440" w:left="1440" w:header="720" w:footer="720" w:gutter="0"/>
       <w:pgNumType w:start="0"/>
@@ -29565,6 +29812,7 @@
     <w:rsid w:val="00233143"/>
     <w:rsid w:val="00462261"/>
     <w:rsid w:val="0081082E"/>
+    <w:rsid w:val="00A40AF3"/>
     <w:rsid w:val="00B51E2D"/>
     <w:rsid w:val="00CD6B9D"/>
     <w:rsid w:val="00CE5B4C"/>

</xml_diff>